<commit_message>
additional comments made to Implementation Constraints
</commit_message>
<xml_diff>
--- a/02.AnalysisAndDesign.docx
+++ b/02.AnalysisAndDesign.docx
@@ -355,7 +355,18 @@
         </w:drawing>
       </w:r>
     </w:p>
-    <w:p/>
+    <w:p>
+      <w:pPr>
+        <w:spacing w:after="160" w:line="259" w:lineRule="auto"/>
+      </w:pPr>
+      <w:r>
+        <w:br w:type="page"/>
+      </w:r>
+    </w:p>
+    <w:p>
+      <w:bookmarkStart w:id="0" w:name="_GoBack"/>
+      <w:bookmarkEnd w:id="0"/>
+    </w:p>
     <w:p>
       <w:pPr>
         <w:rPr>
@@ -463,6 +474,9 @@
             <w:r>
               <w:t>Written in Android Studio, the application will only work on Android devices</w:t>
             </w:r>
+            <w:r>
+              <w:t>. This is an issue because it narrows the target audience.</w:t>
+            </w:r>
           </w:p>
         </w:tc>
         <w:tc>
@@ -509,6 +523,9 @@
             <w:r>
               <w:t>Slow or complete failure of software on older, underperforming mobile devices</w:t>
             </w:r>
+            <w:r>
+              <w:t>. This could lead to customers being completely unable to use the product.</w:t>
+            </w:r>
           </w:p>
         </w:tc>
         <w:tc>
@@ -517,28 +534,7 @@
           </w:tcPr>
           <w:p>
             <w:r>
-              <w:t>S</w:t>
-            </w:r>
-            <w:r>
-              <w:t xml:space="preserve">mall static images and </w:t>
-            </w:r>
-            <w:r>
-              <w:t xml:space="preserve">plain </w:t>
-            </w:r>
-            <w:r>
-              <w:t xml:space="preserve">text will be </w:t>
-            </w:r>
-            <w:r>
-              <w:t>used only</w:t>
-            </w:r>
-            <w:r>
-              <w:t xml:space="preserve">, </w:t>
-            </w:r>
-            <w:r>
-              <w:t>reducing</w:t>
-            </w:r>
-            <w:r>
-              <w:t xml:space="preserve"> performance requirement</w:t>
+              <w:t>Small static images and plain text will be used only, reducing performance requirement</w:t>
             </w:r>
           </w:p>
         </w:tc>
@@ -568,7 +564,16 @@
           </w:tcPr>
           <w:p>
             <w:r>
-              <w:t>App could use to much storage space, thus affecting performance.</w:t>
+              <w:t>App could use to</w:t>
+            </w:r>
+            <w:r>
+              <w:t>o</w:t>
+            </w:r>
+            <w:r>
+              <w:t xml:space="preserve"> much storage space, thus affecting performance.</w:t>
+            </w:r>
+            <w:r>
+              <w:t xml:space="preserve"> Poor performance may stop customers using product, hurting adoption.</w:t>
             </w:r>
           </w:p>
         </w:tc>
@@ -610,6 +615,9 @@
             <w:r>
               <w:t>App may appear to freeze/crash during API data update.</w:t>
             </w:r>
+            <w:r>
+              <w:t xml:space="preserve"> A poor user experience may stop customers using the product in favour of another.</w:t>
+            </w:r>
           </w:p>
         </w:tc>
         <w:tc>
@@ -690,6 +698,9 @@
             <w:r>
               <w:t>Given only 1 week to complete the project, API implementation may not be realistic</w:t>
             </w:r>
+            <w:r>
+              <w:t>.</w:t>
+            </w:r>
           </w:p>
         </w:tc>
         <w:tc>
@@ -700,8 +711,6 @@
             <w:r>
               <w:t>A prototype of the project can use seeded data to satisfy proof of concept. API can be added later.</w:t>
             </w:r>
-            <w:bookmarkStart w:id="0" w:name="_GoBack"/>
-            <w:bookmarkEnd w:id="0"/>
           </w:p>
         </w:tc>
       </w:tr>

</xml_diff>